<commit_message>
complete write up with github repository
</commit_message>
<xml_diff>
--- a/WriteUp.docx
+++ b/WriteUp.docx
@@ -285,15 +285,7 @@
       </w:pPr>
       <w:r>
         <w:tab/>
-        <w:t xml:space="preserve">I implemented the program by creating a </w:t>
-      </w:r>
-      <w:proofErr w:type="spellStart"/>
-      <w:r>
-        <w:t>HangmanGame</w:t>
-      </w:r>
-      <w:proofErr w:type="spellEnd"/>
-      <w:r>
-        <w:t xml:space="preserve"> class that includes most of the functionality of the program and is made up entirely of non-void methods.</w:t>
+        <w:t>I implemented the program by creating a HangmanGame class that includes most of the functionality of the program and is made up entirely of non-void methods.</w:t>
       </w:r>
       <w:r>
         <w:t xml:space="preserve"> I did this in light of doing TDD, since methods must be testable. Because of this, I was able to easily test this class with 99.8% code coverage. </w:t>
@@ -346,15 +338,7 @@
         <w:t xml:space="preserve">test counting word length, </w:t>
       </w:r>
       <w:r>
-        <w:t xml:space="preserve">where I would have liked to test Java’s Max </w:t>
-      </w:r>
-      <w:proofErr w:type="spellStart"/>
-      <w:r>
-        <w:t>Int</w:t>
-      </w:r>
-      <w:proofErr w:type="spellEnd"/>
-      <w:r>
-        <w:t>, b</w:t>
+        <w:t>where I would have liked to test Java’s Max Int, b</w:t>
       </w:r>
       <w:r>
         <w:t>ut could not due to memory limitat</w:t>
@@ -404,8 +388,6 @@
       <w:r>
         <w:t>more testing of this kind, to exploit any bugs that differ from the requirements of Hangman.</w:t>
       </w:r>
-      <w:bookmarkStart w:id="0" w:name="_GoBack"/>
-      <w:bookmarkEnd w:id="0"/>
     </w:p>
     <w:p>
       <w:pPr>
@@ -445,6 +427,17 @@
       <w:r>
         <w:t>program be released immediately.</w:t>
       </w:r>
+      <w:r>
+        <w:t xml:space="preserve"> The code for releasing this project as soon as possible can be found at </w:t>
+      </w:r>
+      <w:r>
+        <w:t>https://github.com/tcd12/CS1632FinalDeliverable</w:t>
+      </w:r>
+      <w:r>
+        <w:t>.</w:t>
+      </w:r>
+      <w:bookmarkStart w:id="0" w:name="_GoBack"/>
+      <w:bookmarkEnd w:id="0"/>
     </w:p>
     <w:p>
       <w:pPr>

</xml_diff>